<commit_message>
chore: create folder microservices
</commit_message>
<xml_diff>
--- a/Docker/Session_02/Docker_Session_02-Part_02.docx
+++ b/Docker/Session_02/Docker_Session_02-Part_02.docx
@@ -1985,6 +1985,7 @@
       <w:r>
         <w:rPr>
           <w:rFonts w:ascii="Bahnschrift Light SemiCondensed" w:hAnsi="Bahnschrift Light SemiCondensed"/>
+          <w:noProof/>
           <w:sz w:val="26"/>
           <w:szCs w:val="26"/>
         </w:rPr>
@@ -2105,6 +2106,7 @@
       <w:r>
         <w:rPr>
           <w:rFonts w:ascii="Bahnschrift Light SemiCondensed" w:hAnsi="Bahnschrift Light SemiCondensed"/>
+          <w:noProof/>
           <w:sz w:val="26"/>
           <w:szCs w:val="26"/>
         </w:rPr>
@@ -3074,6 +3076,7 @@
       <w:r>
         <w:rPr>
           <w:rFonts w:ascii="Bahnschrift Light SemiCondensed" w:hAnsi="Bahnschrift Light SemiCondensed"/>
+          <w:noProof/>
           <w:sz w:val="26"/>
           <w:szCs w:val="26"/>
         </w:rPr>
@@ -3193,6 +3196,7 @@
       <w:r>
         <w:rPr>
           <w:rFonts w:ascii="Bahnschrift Light SemiCondensed" w:hAnsi="Bahnschrift Light SemiCondensed"/>
+          <w:noProof/>
           <w:sz w:val="26"/>
           <w:szCs w:val="26"/>
         </w:rPr>
@@ -3262,6 +3266,7 @@
       <w:r>
         <w:rPr>
           <w:rFonts w:ascii="Bahnschrift Light SemiCondensed" w:hAnsi="Bahnschrift Light SemiCondensed"/>
+          <w:noProof/>
           <w:sz w:val="26"/>
           <w:szCs w:val="26"/>
         </w:rPr>
@@ -3350,6 +3355,7 @@
       <w:r>
         <w:rPr>
           <w:rFonts w:ascii="Bahnschrift Light SemiCondensed" w:hAnsi="Bahnschrift Light SemiCondensed"/>
+          <w:noProof/>
           <w:sz w:val="26"/>
           <w:szCs w:val="26"/>
         </w:rPr>
@@ -3964,6 +3970,7 @@
       <w:r>
         <w:rPr>
           <w:rFonts w:ascii="Bahnschrift Light SemiCondensed" w:hAnsi="Bahnschrift Light SemiCondensed"/>
+          <w:noProof/>
           <w:sz w:val="26"/>
           <w:szCs w:val="26"/>
         </w:rPr>
@@ -4035,6 +4042,7 @@
       <w:r>
         <w:rPr>
           <w:rFonts w:ascii="Bahnschrift Light SemiCondensed" w:hAnsi="Bahnschrift Light SemiCondensed"/>
+          <w:noProof/>
           <w:sz w:val="26"/>
           <w:szCs w:val="26"/>
         </w:rPr>
@@ -4103,6 +4111,7 @@
       <w:r>
         <w:rPr>
           <w:rFonts w:ascii="Bahnschrift Light SemiCondensed" w:hAnsi="Bahnschrift Light SemiCondensed"/>
+          <w:noProof/>
           <w:sz w:val="26"/>
           <w:szCs w:val="26"/>
         </w:rPr>
@@ -4175,6 +4184,7 @@
       <w:r>
         <w:rPr>
           <w:rFonts w:ascii="Bahnschrift Light SemiCondensed" w:hAnsi="Bahnschrift Light SemiCondensed"/>
+          <w:noProof/>
           <w:sz w:val="26"/>
           <w:szCs w:val="26"/>
         </w:rPr>
@@ -4380,6 +4390,7 @@
       <w:r>
         <w:rPr>
           <w:rFonts w:ascii="Bahnschrift Light SemiCondensed" w:hAnsi="Bahnschrift Light SemiCondensed"/>
+          <w:noProof/>
           <w:sz w:val="26"/>
           <w:szCs w:val="26"/>
         </w:rPr>
@@ -4431,6 +4442,7 @@
       <w:r>
         <w:rPr>
           <w:rFonts w:ascii="Bahnschrift Light SemiCondensed" w:hAnsi="Bahnschrift Light SemiCondensed"/>
+          <w:noProof/>
           <w:sz w:val="26"/>
           <w:szCs w:val="26"/>
         </w:rPr>
@@ -4895,6 +4907,7 @@
       <w:r>
         <w:rPr>
           <w:rFonts w:ascii="Bahnschrift Light SemiCondensed" w:hAnsi="Bahnschrift Light SemiCondensed"/>
+          <w:noProof/>
           <w:sz w:val="26"/>
           <w:szCs w:val="26"/>
         </w:rPr>
@@ -4996,6 +5009,7 @@
       <w:r>
         <w:rPr>
           <w:rFonts w:ascii="Bahnschrift Light SemiCondensed" w:hAnsi="Bahnschrift Light SemiCondensed"/>
+          <w:noProof/>
           <w:sz w:val="26"/>
           <w:szCs w:val="26"/>
         </w:rPr>
@@ -5424,13 +5438,15 @@
       </w:pPr>
       <w:r>
         <w:rPr>
-          <w:noProof/>
+          <w:rFonts w:ascii="Bahnschrift Light SemiCondensed" w:hAnsi="Bahnschrift Light SemiCondensed"/>
+          <w:sz w:val="26"/>
+          <w:szCs w:val="26"/>
         </w:rPr>
         <w:drawing>
-          <wp:inline distT="0" distB="0" distL="0" distR="0" wp14:anchorId="11459C9E" wp14:editId="36961BF0">
-            <wp:extent cx="5009524" cy="2752381"/>
-            <wp:effectExtent l="0" t="0" r="635" b="0"/>
-            <wp:docPr id="21" name="Picture 21"/>
+          <wp:inline distT="0" distB="0" distL="0" distR="0" wp14:anchorId="3F3FAC87" wp14:editId="08CA98C1">
+            <wp:extent cx="4591691" cy="2372056"/>
+            <wp:effectExtent l="0" t="0" r="0" b="9525"/>
+            <wp:docPr id="5" name="Picture 5"/>
             <wp:cNvGraphicFramePr>
               <a:graphicFrameLocks xmlns:a="http://schemas.openxmlformats.org/drawingml/2006/main" noChangeAspect="1"/>
             </wp:cNvGraphicFramePr>
@@ -5450,7 +5466,7 @@
                   <pic:spPr>
                     <a:xfrm>
                       <a:off x="0" y="0"/>
-                      <a:ext cx="5009524" cy="2752381"/>
+                      <a:ext cx="4591691" cy="2372056"/>
                     </a:xfrm>
                     <a:prstGeom prst="rect">
                       <a:avLst/>
@@ -5462,6 +5478,8 @@
           </wp:inline>
         </w:drawing>
       </w:r>
+      <w:bookmarkStart w:id="0" w:name="_GoBack"/>
+      <w:bookmarkEnd w:id="0"/>
     </w:p>
     <w:p>
       <w:pPr>
@@ -5524,6 +5542,7 @@
       <w:r>
         <w:rPr>
           <w:rFonts w:ascii="Bahnschrift Light SemiCondensed" w:hAnsi="Bahnschrift Light SemiCondensed"/>
+          <w:noProof/>
           <w:sz w:val="26"/>
           <w:szCs w:val="26"/>
         </w:rPr>
@@ -5563,6 +5582,90 @@
           </wp:inline>
         </w:drawing>
       </w:r>
+    </w:p>
+    <w:p>
+      <w:pPr>
+        <w:rPr>
+          <w:rFonts w:ascii="Bahnschrift Light SemiCondensed" w:hAnsi="Bahnschrift Light SemiCondensed"/>
+          <w:sz w:val="26"/>
+          <w:szCs w:val="26"/>
+        </w:rPr>
+      </w:pPr>
+      <w:r>
+        <w:rPr>
+          <w:rFonts w:ascii="Bahnschrift Light SemiCondensed" w:hAnsi="Bahnschrift Light SemiCondensed"/>
+          <w:sz w:val="26"/>
+          <w:szCs w:val="26"/>
+        </w:rPr>
+        <w:t>l</w:t>
+      </w:r>
+      <w:r>
+        <w:rPr>
+          <w:rFonts w:ascii="Bahnschrift Light SemiCondensed" w:hAnsi="Bahnschrift Light SemiCondensed"/>
+          <w:sz w:val="26"/>
+          <w:szCs w:val="26"/>
+        </w:rPr>
+        <w:t>ocahost:</w:t>
+      </w:r>
+      <w:r>
+        <w:rPr>
+          <w:rFonts w:ascii="Bahnschrift Light SemiCondensed" w:hAnsi="Bahnschrift Light SemiCondensed"/>
+          <w:sz w:val="26"/>
+          <w:szCs w:val="26"/>
+        </w:rPr>
+        <w:t>8082</w:t>
+      </w:r>
+    </w:p>
+    <w:p>
+      <w:pPr>
+        <w:rPr>
+          <w:rFonts w:ascii="Bahnschrift Light SemiCondensed" w:hAnsi="Bahnschrift Light SemiCondensed"/>
+          <w:sz w:val="26"/>
+          <w:szCs w:val="26"/>
+        </w:rPr>
+      </w:pPr>
+      <w:r>
+        <w:rPr>
+          <w:rFonts w:ascii="Bahnschrift Light SemiCondensed" w:hAnsi="Bahnschrift Light SemiCondensed"/>
+          <w:sz w:val="26"/>
+          <w:szCs w:val="26"/>
+        </w:rPr>
+        <w:drawing>
+          <wp:inline distT="0" distB="0" distL="0" distR="0" wp14:anchorId="62F09BC8" wp14:editId="00E71E67">
+            <wp:extent cx="5943600" cy="2506980"/>
+            <wp:effectExtent l="0" t="0" r="0" b="7620"/>
+            <wp:docPr id="4" name="Picture 4"/>
+            <wp:cNvGraphicFramePr>
+              <a:graphicFrameLocks xmlns:a="http://schemas.openxmlformats.org/drawingml/2006/main" noChangeAspect="1"/>
+            </wp:cNvGraphicFramePr>
+            <a:graphic xmlns:a="http://schemas.openxmlformats.org/drawingml/2006/main">
+              <a:graphicData uri="http://schemas.openxmlformats.org/drawingml/2006/picture">
+                <pic:pic xmlns:pic="http://schemas.openxmlformats.org/drawingml/2006/picture">
+                  <pic:nvPicPr>
+                    <pic:cNvPr id="1" name=""/>
+                    <pic:cNvPicPr/>
+                  </pic:nvPicPr>
+                  <pic:blipFill>
+                    <a:blip r:embed="rId22"/>
+                    <a:stretch>
+                      <a:fillRect/>
+                    </a:stretch>
+                  </pic:blipFill>
+                  <pic:spPr>
+                    <a:xfrm>
+                      <a:off x="0" y="0"/>
+                      <a:ext cx="5943600" cy="2506980"/>
+                    </a:xfrm>
+                    <a:prstGeom prst="rect">
+                      <a:avLst/>
+                    </a:prstGeom>
+                  </pic:spPr>
+                </pic:pic>
+              </a:graphicData>
+            </a:graphic>
+          </wp:inline>
+        </w:drawing>
+      </w:r>
       <w:r>
         <w:rPr>
           <w:rFonts w:ascii="Bahnschrift Light SemiCondensed" w:hAnsi="Bahnschrift Light SemiCondensed"/>
@@ -5724,6 +5827,7 @@
           <w:sz w:val="26"/>
           <w:szCs w:val="26"/>
         </w:rPr>
+        <w:lastRenderedPageBreak/>
         <w:tab/>
       </w:r>
       <w:r>
@@ -6688,7 +6792,6 @@
           <w:sz w:val="26"/>
           <w:szCs w:val="26"/>
         </w:rPr>
-        <w:lastRenderedPageBreak/>
         <w:tab/>
       </w:r>
       <w:r>
@@ -8929,6 +9032,7 @@
           <w:sz w:val="26"/>
           <w:szCs w:val="26"/>
         </w:rPr>
+        <w:lastRenderedPageBreak/>
         <w:tab/>
       </w:r>
       <w:r>
@@ -10073,7 +10177,6 @@
           <w:sz w:val="26"/>
           <w:szCs w:val="26"/>
         </w:rPr>
-        <w:lastRenderedPageBreak/>
         <w:tab/>
       </w:r>
       <w:r>
@@ -10478,8 +10581,6 @@
         </w:rPr>
         <w:t xml:space="preserve"> RAM </w:t>
       </w:r>
-      <w:bookmarkStart w:id="0" w:name="_GoBack"/>
-      <w:bookmarkEnd w:id="0"/>
       <w:proofErr w:type="spellStart"/>
       <w:r>
         <w:rPr>

</xml_diff>